<commit_message>
Lab 1 - C++ - Minor modifications - Hopefully the last commit here
</commit_message>
<xml_diff>
--- a/Lab 1 - C++/Documentation.docx
+++ b/Lab 1 - C++/Documentation.docx
@@ -82,16 +82,14 @@
         </w:rPr>
         <w:t xml:space="preserve">, representing a Directed Graph and a Weighted Directed Graph, respectively. We will use two lists of </w:t>
       </w:r>
-      <w:proofErr w:type="spellStart"/>
-      <w:r>
-        <w:rPr>
-          <w:sz w:val="24"/>
-          <w:szCs w:val="24"/>
-          <w:lang w:val="en-GB"/>
-        </w:rPr>
-        <w:t>neighbors</w:t>
-      </w:r>
-      <w:proofErr w:type="spellEnd"/>
+      <w:r>
+        <w:rPr>
+          <w:sz w:val="24"/>
+          <w:szCs w:val="24"/>
+          <w:lang w:val="en-GB"/>
+        </w:rPr>
+        <w:t>neighbours</w:t>
+      </w:r>
       <w:r>
         <w:rPr>
           <w:sz w:val="24"/>
@@ -156,32 +154,51 @@
           <w:szCs w:val="24"/>
           <w:lang w:val="en-GB"/>
         </w:rPr>
-        <w:t>AdjacentVertex</w:t>
-      </w:r>
-      <w:proofErr w:type="spellEnd"/>
-      <w:r>
-        <w:rPr>
-          <w:sz w:val="24"/>
-          <w:szCs w:val="24"/>
-          <w:lang w:val="en-GB"/>
-        </w:rPr>
-        <w:t xml:space="preserve"> – represents an adjacent vertex associated with a given vertex; contains the</w:t>
-      </w:r>
-      <w:r>
-        <w:rPr>
-          <w:sz w:val="24"/>
-          <w:szCs w:val="24"/>
-          <w:lang w:val="en-GB"/>
-        </w:rPr>
-        <w:t xml:space="preserve"> other vertex and the</w:t>
-      </w:r>
-      <w:r>
-        <w:rPr>
-          <w:sz w:val="24"/>
-          <w:szCs w:val="24"/>
-          <w:lang w:val="en-GB"/>
-        </w:rPr>
-        <w:t xml:space="preserve"> cost of the edge between the two, and an overloaded equality operator</w:t>
+        <w:t>CustomHash</w:t>
+      </w:r>
+      <w:proofErr w:type="spellEnd"/>
+      <w:r>
+        <w:rPr>
+          <w:sz w:val="24"/>
+          <w:szCs w:val="24"/>
+          <w:lang w:val="en-GB"/>
+        </w:rPr>
+        <w:t xml:space="preserve"> – a custom hashing type, used for the </w:t>
+      </w:r>
+      <w:proofErr w:type="spellStart"/>
+      <w:r>
+        <w:rPr>
+          <w:sz w:val="24"/>
+          <w:szCs w:val="24"/>
+          <w:lang w:val="en-GB"/>
+        </w:rPr>
+        <w:t>unordered_map</w:t>
+      </w:r>
+      <w:proofErr w:type="spellEnd"/>
+      <w:r>
+        <w:rPr>
+          <w:sz w:val="24"/>
+          <w:szCs w:val="24"/>
+          <w:lang w:val="en-GB"/>
+        </w:rPr>
+        <w:t xml:space="preserve"> which contains the cost of each </w:t>
+      </w:r>
+      <w:r>
+        <w:rPr>
+          <w:b/>
+          <w:sz w:val="24"/>
+          <w:szCs w:val="24"/>
+          <w:lang w:val="en-GB"/>
+        </w:rPr>
+        <w:t>Edge</w:t>
+      </w:r>
+      <w:r>
+        <w:rPr>
+          <w:sz w:val="24"/>
+          <w:szCs w:val="24"/>
+          <w:lang w:val="en-GB"/>
+        </w:rPr>
+        <w:t>; contains a custom hashing function</w:t>
       </w:r>
     </w:p>
     <w:p>
@@ -193,7 +210,6 @@
           <w:lang w:val="en-GB"/>
         </w:rPr>
       </w:pPr>
-      <w:proofErr w:type="spellStart"/>
       <w:r>
         <w:rPr>
           <w:b/>
@@ -202,16 +218,39 @@
           <w:szCs w:val="24"/>
           <w:lang w:val="en-GB"/>
         </w:rPr>
-        <w:t>CustomHash</w:t>
-      </w:r>
-      <w:proofErr w:type="spellEnd"/>
-      <w:r>
-        <w:rPr>
-          <w:sz w:val="24"/>
-          <w:szCs w:val="24"/>
-          <w:lang w:val="en-GB"/>
-        </w:rPr>
-        <w:t xml:space="preserve"> – a custom hashing type, used for the </w:t>
+        <w:t>Edge</w:t>
+      </w:r>
+      <w:r>
+        <w:rPr>
+          <w:sz w:val="24"/>
+          <w:szCs w:val="24"/>
+          <w:lang w:val="en-GB"/>
+        </w:rPr>
+        <w:t xml:space="preserve"> </w:t>
+      </w:r>
+      <w:r>
+        <w:rPr>
+          <w:sz w:val="24"/>
+          <w:szCs w:val="24"/>
+          <w:lang w:val="en-GB"/>
+        </w:rPr>
+        <w:t>–</w:t>
+      </w:r>
+      <w:r>
+        <w:rPr>
+          <w:sz w:val="24"/>
+          <w:szCs w:val="24"/>
+          <w:lang w:val="en-GB"/>
+        </w:rPr>
+        <w:t xml:space="preserve"> </w:t>
+      </w:r>
+      <w:r>
+        <w:rPr>
+          <w:sz w:val="24"/>
+          <w:szCs w:val="24"/>
+          <w:lang w:val="en-GB"/>
+        </w:rPr>
+        <w:t xml:space="preserve">contains the two vertices which determine an edge, as well as an overloaded equality operator (required by the </w:t>
       </w:r>
       <w:proofErr w:type="spellStart"/>
       <w:r>
@@ -229,24 +268,7 @@
           <w:szCs w:val="24"/>
           <w:lang w:val="en-GB"/>
         </w:rPr>
-        <w:t xml:space="preserve"> which contains the cost of each </w:t>
-      </w:r>
-      <w:r>
-        <w:rPr>
-          <w:b/>
-          <w:sz w:val="24"/>
-          <w:szCs w:val="24"/>
-          <w:lang w:val="en-GB"/>
-        </w:rPr>
-        <w:t>Edge</w:t>
-      </w:r>
-      <w:r>
-        <w:rPr>
-          <w:sz w:val="24"/>
-          <w:szCs w:val="24"/>
-          <w:lang w:val="en-GB"/>
-        </w:rPr>
-        <w:t>; contains a custom hashing function</w:t>
+        <w:t>)</w:t>
       </w:r>
     </w:p>
     <w:p>
@@ -258,6 +280,7 @@
           <w:lang w:val="en-GB"/>
         </w:rPr>
       </w:pPr>
+      <w:proofErr w:type="spellStart"/>
       <w:r>
         <w:rPr>
           <w:b/>
@@ -266,77 +289,6 @@
           <w:szCs w:val="24"/>
           <w:lang w:val="en-GB"/>
         </w:rPr>
-        <w:t>Edge</w:t>
-      </w:r>
-      <w:r>
-        <w:rPr>
-          <w:sz w:val="24"/>
-          <w:szCs w:val="24"/>
-          <w:lang w:val="en-GB"/>
-        </w:rPr>
-        <w:t xml:space="preserve"> </w:t>
-      </w:r>
-      <w:r>
-        <w:rPr>
-          <w:sz w:val="24"/>
-          <w:szCs w:val="24"/>
-          <w:lang w:val="en-GB"/>
-        </w:rPr>
-        <w:t>–</w:t>
-      </w:r>
-      <w:r>
-        <w:rPr>
-          <w:sz w:val="24"/>
-          <w:szCs w:val="24"/>
-          <w:lang w:val="en-GB"/>
-        </w:rPr>
-        <w:t xml:space="preserve"> </w:t>
-      </w:r>
-      <w:r>
-        <w:rPr>
-          <w:sz w:val="24"/>
-          <w:szCs w:val="24"/>
-          <w:lang w:val="en-GB"/>
-        </w:rPr>
-        <w:t xml:space="preserve">contains the two vertices which determine an edge, as well as an overloaded equality operator (required by the </w:t>
-      </w:r>
-      <w:proofErr w:type="spellStart"/>
-      <w:r>
-        <w:rPr>
-          <w:sz w:val="24"/>
-          <w:szCs w:val="24"/>
-          <w:lang w:val="en-GB"/>
-        </w:rPr>
-        <w:t>unordered_map</w:t>
-      </w:r>
-      <w:proofErr w:type="spellEnd"/>
-      <w:r>
-        <w:rPr>
-          <w:sz w:val="24"/>
-          <w:szCs w:val="24"/>
-          <w:lang w:val="en-GB"/>
-        </w:rPr>
-        <w:t>)</w:t>
-      </w:r>
-    </w:p>
-    <w:p>
-      <w:pPr>
-        <w:ind w:firstLine="720"/>
-        <w:rPr>
-          <w:sz w:val="24"/>
-          <w:szCs w:val="24"/>
-          <w:lang w:val="en-GB"/>
-        </w:rPr>
-      </w:pPr>
-      <w:proofErr w:type="spellStart"/>
-      <w:r>
-        <w:rPr>
-          <w:b/>
-          <w:i/>
-          <w:sz w:val="24"/>
-          <w:szCs w:val="24"/>
-          <w:lang w:val="en-GB"/>
-        </w:rPr>
         <w:t>VectorIterator</w:t>
       </w:r>
       <w:proofErr w:type="spellEnd"/>
@@ -348,17 +300,23 @@
         </w:rPr>
         <w:t xml:space="preserve"> – iterator over a list of </w:t>
       </w:r>
-      <w:proofErr w:type="spellStart"/>
-      <w:r>
-        <w:rPr>
-          <w:b/>
-          <w:sz w:val="24"/>
-          <w:szCs w:val="24"/>
-          <w:lang w:val="en-GB"/>
-        </w:rPr>
-        <w:t>AdjacentVertex</w:t>
-      </w:r>
-      <w:proofErr w:type="spellEnd"/>
+      <w:r>
+        <w:rPr>
+          <w:b/>
+          <w:sz w:val="24"/>
+          <w:szCs w:val="24"/>
+          <w:lang w:val="en-GB"/>
+        </w:rPr>
+        <w:t>integers</w:t>
+      </w:r>
+      <w:r>
+        <w:rPr>
+          <w:sz w:val="24"/>
+          <w:szCs w:val="24"/>
+          <w:lang w:val="en-GB"/>
+        </w:rPr>
+        <w:t>, which represent vertices</w:t>
+      </w:r>
     </w:p>
     <w:p>
       <w:pPr>
@@ -1006,7 +964,13 @@
           <w:lang w:val="en-GB"/>
         </w:rPr>
         <w:tab/>
-        <w:t>Checks if a vertex has been deleted or not</w:t>
+        <w:t xml:space="preserve">Checks if a vertex </w:t>
+      </w:r>
+      <w:r>
+        <w:rPr>
+          <w:lang w:val="en-GB"/>
+        </w:rPr>
+        <w:t>exists and has not been deleted</w:t>
       </w:r>
     </w:p>
     <w:p>
@@ -1033,7 +997,6 @@
           <w:szCs w:val="24"/>
           <w:lang w:val="en-GB"/>
         </w:rPr>
-        <w:lastRenderedPageBreak/>
         <w:t>bool</w:t>
       </w:r>
       <w:proofErr w:type="gramEnd"/>
@@ -1265,6 +1228,7 @@
           <w:szCs w:val="24"/>
           <w:lang w:val="en-GB"/>
         </w:rPr>
+        <w:lastRenderedPageBreak/>
         <w:t>int</w:t>
       </w:r>
       <w:proofErr w:type="spellEnd"/>
@@ -2882,7 +2846,6 @@
           <w:szCs w:val="24"/>
           <w:lang w:val="en-GB"/>
         </w:rPr>
-        <w:lastRenderedPageBreak/>
         <w:t>void</w:t>
       </w:r>
       <w:proofErr w:type="gramEnd"/>
@@ -3086,6 +3049,7 @@
           <w:szCs w:val="24"/>
           <w:lang w:val="en-GB"/>
         </w:rPr>
+        <w:lastRenderedPageBreak/>
         <w:t>WeightedGraph&amp; operator = (</w:t>
       </w:r>
       <w:proofErr w:type="spellStart"/>
@@ -3529,7 +3493,7 @@
           <w:szCs w:val="24"/>
           <w:lang w:val="en-GB"/>
         </w:rPr>
-        <w:t>AdjacentVertex</w:t>
+        <w:t>int</w:t>
       </w:r>
       <w:proofErr w:type="spellEnd"/>
       <w:r>
@@ -3555,6 +3519,8 @@
         </w:rPr>
         <w:t>inEdges</w:t>
       </w:r>
+      <w:bookmarkStart w:id="0" w:name="_GoBack"/>
+      <w:bookmarkEnd w:id="0"/>
       <w:proofErr w:type="spellEnd"/>
     </w:p>
     <w:p>
@@ -3631,7 +3597,7 @@
           <w:szCs w:val="24"/>
           <w:lang w:val="en-GB"/>
         </w:rPr>
-        <w:t>AdjacentVertex</w:t>
+        <w:t>int</w:t>
       </w:r>
       <w:proofErr w:type="spellEnd"/>
       <w:r>
@@ -3900,7 +3866,7 @@
       </w:pPr>
       <w:r>
         <w:rPr>
-          <w:lang w:val="en-GB"/>
+          <w:noProof/>
         </w:rPr>
         <w:lastRenderedPageBreak/>
         <w:drawing>
@@ -3985,45 +3951,43 @@
           <w:lang w:val="en-GB"/>
         </w:rPr>
       </w:pPr>
-      <w:bookmarkStart w:id="0" w:name="_GoBack"/>
-      <w:bookmarkEnd w:id="0"/>
-    </w:p>
-    <w:p>
-      <w:pPr>
-        <w:spacing w:line="240" w:lineRule="auto"/>
-        <w:rPr>
-          <w:lang w:val="en-GB"/>
-        </w:rPr>
-      </w:pPr>
-    </w:p>
-    <w:p>
-      <w:pPr>
-        <w:spacing w:line="240" w:lineRule="auto"/>
-        <w:rPr>
-          <w:lang w:val="en-GB"/>
-        </w:rPr>
-      </w:pPr>
-    </w:p>
-    <w:p>
-      <w:pPr>
-        <w:spacing w:line="240" w:lineRule="auto"/>
-        <w:rPr>
-          <w:lang w:val="en-GB"/>
-        </w:rPr>
-      </w:pPr>
-    </w:p>
-    <w:p>
-      <w:pPr>
-        <w:spacing w:line="240" w:lineRule="auto"/>
-        <w:rPr>
-          <w:lang w:val="en-GB"/>
-        </w:rPr>
-      </w:pPr>
-      <w:r>
-        <w:rPr>
+    </w:p>
+    <w:p>
+      <w:pPr>
+        <w:spacing w:line="240" w:lineRule="auto"/>
+        <w:rPr>
+          <w:lang w:val="en-GB"/>
+        </w:rPr>
+      </w:pPr>
+    </w:p>
+    <w:p>
+      <w:pPr>
+        <w:spacing w:line="240" w:lineRule="auto"/>
+        <w:rPr>
+          <w:lang w:val="en-GB"/>
+        </w:rPr>
+      </w:pPr>
+    </w:p>
+    <w:p>
+      <w:pPr>
+        <w:spacing w:line="240" w:lineRule="auto"/>
+        <w:rPr>
+          <w:lang w:val="en-GB"/>
+        </w:rPr>
+      </w:pPr>
+    </w:p>
+    <w:p>
+      <w:pPr>
+        <w:spacing w:line="240" w:lineRule="auto"/>
+        <w:rPr>
+          <w:lang w:val="en-GB"/>
+        </w:rPr>
+      </w:pPr>
+      <w:r>
+        <w:rPr>
+          <w:noProof/>
           <w:sz w:val="20"/>
           <w:szCs w:val="20"/>
-          <w:lang w:val="en-GB"/>
         </w:rPr>
         <mc:AlternateContent>
           <mc:Choice Requires="wps">
@@ -4358,7 +4322,7 @@
       </w:r>
       <w:r>
         <w:rPr>
-          <w:lang w:val="en-GB"/>
+          <w:noProof/>
         </w:rPr>
         <mc:AlternateContent>
           <mc:Choice Requires="wps">
@@ -4741,9 +4705,9 @@
       </w:pPr>
       <w:r>
         <w:rPr>
+          <w:noProof/>
           <w:sz w:val="20"/>
           <w:szCs w:val="20"/>
-          <w:lang w:val="en-GB"/>
         </w:rPr>
         <mc:AlternateContent>
           <mc:Choice Requires="wps">
@@ -6568,9 +6532,9 @@
       </w:r>
       <w:r>
         <w:rPr>
+          <w:noProof/>
           <w:sz w:val="20"/>
           <w:szCs w:val="20"/>
-          <w:lang w:val="en-GB"/>
         </w:rPr>
         <w:drawing>
           <wp:anchor distT="0" distB="0" distL="114300" distR="114300" simplePos="0" relativeHeight="251659264" behindDoc="0" locked="0" layoutInCell="1" allowOverlap="1">
@@ -6702,7 +6666,7 @@
           <w:rPr>
             <w:noProof/>
           </w:rPr>
-          <w:t>4</w:t>
+          <w:t>3</w:t>
         </w:r>
         <w:r>
           <w:rPr>
@@ -7570,7 +7534,7 @@
 </file>
 
 <file path=customXml/itemProps1.xml><?xml version="1.0" encoding="utf-8"?>
-<ds:datastoreItem xmlns:ds="http://schemas.openxmlformats.org/officeDocument/2006/customXml" ds:itemID="{4528002C-67F6-491F-819F-8D28C7FD32FC}">
+<ds:datastoreItem xmlns:ds="http://schemas.openxmlformats.org/officeDocument/2006/customXml" ds:itemID="{3CE7AC83-FEFE-47E4-96FC-0103D0C2CCDF}">
   <ds:schemaRefs>
     <ds:schemaRef ds:uri="http://schemas.openxmlformats.org/officeDocument/2006/bibliography"/>
   </ds:schemaRefs>

</xml_diff>